<commit_message>
Document changed to add user operations
</commit_message>
<xml_diff>
--- a/Document.docx
+++ b/Document.docx
@@ -79,10 +79,7 @@
         <w:t>MailboxCreationAutomationConsole.exe</w:t>
       </w:r>
       <w:r>
-        <w:t xml:space="preserve"> </w:t>
-      </w:r>
-      <w:r>
-        <w:t>-</w:t>
+        <w:t xml:space="preserve"> -</w:t>
       </w:r>
       <w:proofErr w:type="spellStart"/>
       <w:r>
@@ -90,28 +87,13 @@
       </w:r>
       <w:proofErr w:type="spellEnd"/>
       <w:r>
-        <w:t xml:space="preserve">=Basic </w:t>
-      </w:r>
-      <w:r>
-        <w:t>-</w:t>
+        <w:t>=Basic -</w:t>
       </w:r>
       <w:r>
         <w:t>username</w:t>
       </w:r>
       <w:r>
-        <w:t>=&lt;emailed/username&gt;</w:t>
-      </w:r>
-      <w:r>
-        <w:t xml:space="preserve"> </w:t>
-      </w:r>
-      <w:r>
-        <w:t>-password=&lt;password&gt;</w:t>
-      </w:r>
-      <w:r>
-        <w:t xml:space="preserve"> </w:t>
-      </w:r>
-      <w:r>
-        <w:t>-</w:t>
+        <w:t>=&lt;emailed/username&gt; -password=&lt;password&gt; -</w:t>
       </w:r>
       <w:proofErr w:type="spellStart"/>
       <w:r>
@@ -268,6 +250,289 @@
         <w:t>MailboxCreationAutomationConsole.exe</w:t>
       </w:r>
       <w:r>
+        <w:t xml:space="preserve"> -</w:t>
+      </w:r>
+      <w:proofErr w:type="spellStart"/>
+      <w:r>
+        <w:t>authenticationType</w:t>
+      </w:r>
+      <w:proofErr w:type="spellEnd"/>
+      <w:r>
+        <w:t>=OAuth -</w:t>
+      </w:r>
+      <w:proofErr w:type="spellStart"/>
+      <w:r>
+        <w:t>clientId</w:t>
+      </w:r>
+      <w:proofErr w:type="spellEnd"/>
+      <w:r>
+        <w:t>=&lt;</w:t>
+      </w:r>
+      <w:proofErr w:type="spellStart"/>
+      <w:r>
+        <w:t>clientId</w:t>
+      </w:r>
+      <w:proofErr w:type="spellEnd"/>
+      <w:r>
+        <w:t>&gt; -</w:t>
+      </w:r>
+      <w:proofErr w:type="spellStart"/>
+      <w:r>
+        <w:t>clientSecret</w:t>
+      </w:r>
+      <w:proofErr w:type="spellEnd"/>
+      <w:r>
+        <w:t>=&lt;</w:t>
+      </w:r>
+      <w:proofErr w:type="spellStart"/>
+      <w:r>
+        <w:t>clientSecret</w:t>
+      </w:r>
+      <w:proofErr w:type="spellEnd"/>
+      <w:r>
+        <w:t>&gt; -</w:t>
+      </w:r>
+      <w:proofErr w:type="spellStart"/>
+      <w:r>
+        <w:t>tenantId</w:t>
+      </w:r>
+      <w:proofErr w:type="spellEnd"/>
+      <w:r>
+        <w:t>=&lt;</w:t>
+      </w:r>
+      <w:proofErr w:type="spellStart"/>
+      <w:r>
+        <w:t>tenantId</w:t>
+      </w:r>
+      <w:proofErr w:type="spellEnd"/>
+      <w:r>
+        <w:t>&gt; -</w:t>
+      </w:r>
+      <w:proofErr w:type="spellStart"/>
+      <w:r>
+        <w:t>impersonateUser</w:t>
+      </w:r>
+      <w:proofErr w:type="spellEnd"/>
+      <w:r>
+        <w:t xml:space="preserve">=&lt;impersonate user </w:t>
+      </w:r>
+      <w:proofErr w:type="spellStart"/>
+      <w:r>
+        <w:t>emailId</w:t>
+      </w:r>
+      <w:proofErr w:type="spellEnd"/>
+      <w:r>
+        <w:t>&gt; -</w:t>
+      </w:r>
+      <w:proofErr w:type="spellStart"/>
+      <w:r>
+        <w:t>jsonFile</w:t>
+      </w:r>
+      <w:proofErr w:type="spellEnd"/>
+      <w:r>
+        <w:t>=&lt;</w:t>
+      </w:r>
+      <w:proofErr w:type="spellStart"/>
+      <w:r>
+        <w:t>Json</w:t>
+      </w:r>
+      <w:proofErr w:type="spellEnd"/>
+      <w:r>
+        <w:t xml:space="preserve"> file path&gt;</w:t>
+      </w:r>
+    </w:p>
+    <w:p>
+      <w:pPr>
+        <w:pStyle w:val="Heading2"/>
+      </w:pPr>
+      <w:r>
+        <w:t>Create User Command</w:t>
+      </w:r>
+    </w:p>
+    <w:p>
+      <w:r>
+        <w:rPr>
+          <w:b/>
+        </w:rPr>
+        <w:t>Command</w:t>
+      </w:r>
+      <w:r>
+        <w:t xml:space="preserve">: </w:t>
+      </w:r>
+      <w:r>
+        <w:t>MailboxCreationAutomationConsole.exe</w:t>
+      </w:r>
+      <w:r>
+        <w:t xml:space="preserve"> -</w:t>
+      </w:r>
+      <w:proofErr w:type="spellStart"/>
+      <w:r>
+        <w:t>authenticationType</w:t>
+      </w:r>
+      <w:proofErr w:type="spellEnd"/>
+      <w:r>
+        <w:t>=OAuth -</w:t>
+      </w:r>
+      <w:proofErr w:type="spellStart"/>
+      <w:r>
+        <w:t>clientId</w:t>
+      </w:r>
+      <w:proofErr w:type="spellEnd"/>
+      <w:r>
+        <w:t>=&lt;</w:t>
+      </w:r>
+      <w:proofErr w:type="spellStart"/>
+      <w:r>
+        <w:t>clientId</w:t>
+      </w:r>
+      <w:proofErr w:type="spellEnd"/>
+      <w:r>
+        <w:t>&gt; -</w:t>
+      </w:r>
+      <w:proofErr w:type="spellStart"/>
+      <w:r>
+        <w:t>clientSecret</w:t>
+      </w:r>
+      <w:proofErr w:type="spellEnd"/>
+      <w:r>
+        <w:t>=&lt;</w:t>
+      </w:r>
+      <w:proofErr w:type="spellStart"/>
+      <w:r>
+        <w:t>clientSecret</w:t>
+      </w:r>
+      <w:proofErr w:type="spellEnd"/>
+      <w:r>
+        <w:t>&gt; -</w:t>
+      </w:r>
+      <w:proofErr w:type="spellStart"/>
+      <w:r>
+        <w:t>tenantId</w:t>
+      </w:r>
+      <w:proofErr w:type="spellEnd"/>
+      <w:r>
+        <w:t>=&lt;</w:t>
+      </w:r>
+      <w:proofErr w:type="spellStart"/>
+      <w:r>
+        <w:t>tenantId</w:t>
+      </w:r>
+      <w:proofErr w:type="spellEnd"/>
+      <w:r>
+        <w:t>&gt; -</w:t>
+      </w:r>
+      <w:proofErr w:type="spellStart"/>
+      <w:r>
+        <w:t>createUser</w:t>
+      </w:r>
+      <w:proofErr w:type="spellEnd"/>
+      <w:r>
+        <w:t xml:space="preserve"> -</w:t>
+      </w:r>
+      <w:proofErr w:type="spellStart"/>
+      <w:r>
+        <w:t>jsonFile</w:t>
+      </w:r>
+      <w:proofErr w:type="spellEnd"/>
+      <w:r>
+        <w:t>=&lt;</w:t>
+      </w:r>
+      <w:r>
+        <w:t xml:space="preserve">User to create </w:t>
+      </w:r>
+      <w:proofErr w:type="spellStart"/>
+      <w:r>
+        <w:t>json</w:t>
+      </w:r>
+      <w:proofErr w:type="spellEnd"/>
+      <w:r>
+        <w:t xml:space="preserve"> file</w:t>
+      </w:r>
+      <w:r>
+        <w:t>&gt;</w:t>
+      </w:r>
+    </w:p>
+    <w:p>
+      <w:pPr>
+        <w:pStyle w:val="Heading2"/>
+      </w:pPr>
+      <w:r>
+        <w:t>Delete User Command</w:t>
+      </w:r>
+    </w:p>
+    <w:p>
+      <w:r>
+        <w:rPr>
+          <w:b/>
+        </w:rPr>
+        <w:t>Command</w:t>
+      </w:r>
+      <w:r>
+        <w:t xml:space="preserve">: </w:t>
+      </w:r>
+      <w:r>
+        <w:t>MailboxCreationAutomationConsole.exe</w:t>
+      </w:r>
+      <w:r>
+        <w:t xml:space="preserve"> -</w:t>
+      </w:r>
+      <w:proofErr w:type="spellStart"/>
+      <w:r>
+        <w:t>authenticationType</w:t>
+      </w:r>
+      <w:proofErr w:type="spellEnd"/>
+      <w:r>
+        <w:t>=OAuth -</w:t>
+      </w:r>
+      <w:proofErr w:type="spellStart"/>
+      <w:r>
+        <w:t>clientId</w:t>
+      </w:r>
+      <w:proofErr w:type="spellEnd"/>
+      <w:r>
+        <w:t>=&lt;</w:t>
+      </w:r>
+      <w:proofErr w:type="spellStart"/>
+      <w:r>
+        <w:t>clientId</w:t>
+      </w:r>
+      <w:proofErr w:type="spellEnd"/>
+      <w:r>
+        <w:t>&gt; -</w:t>
+      </w:r>
+      <w:proofErr w:type="spellStart"/>
+      <w:r>
+        <w:t>clientSecret</w:t>
+      </w:r>
+      <w:proofErr w:type="spellEnd"/>
+      <w:r>
+        <w:t>=&lt;</w:t>
+      </w:r>
+      <w:proofErr w:type="spellStart"/>
+      <w:r>
+        <w:t>clientSecret</w:t>
+      </w:r>
+      <w:proofErr w:type="spellEnd"/>
+      <w:r>
+        <w:t>&gt; -</w:t>
+      </w:r>
+      <w:proofErr w:type="spellStart"/>
+      <w:r>
+        <w:t>tenantId</w:t>
+      </w:r>
+      <w:proofErr w:type="spellEnd"/>
+      <w:r>
+        <w:t>=&lt;</w:t>
+      </w:r>
+      <w:proofErr w:type="spellStart"/>
+      <w:r>
+        <w:t>tenantId</w:t>
+      </w:r>
+      <w:proofErr w:type="spellEnd"/>
+      <w:r>
+        <w:t>&gt;</w:t>
+      </w:r>
+      <w:r>
         <w:t xml:space="preserve"> </w:t>
       </w:r>
       <w:r>
@@ -275,124 +540,31 @@
       </w:r>
       <w:proofErr w:type="spellStart"/>
       <w:r>
-        <w:t>authenticationType</w:t>
+        <w:t>deleteUser</w:t>
       </w:r>
       <w:proofErr w:type="spellEnd"/>
       <w:r>
-        <w:t>=OAuth</w:t>
-      </w:r>
-      <w:r>
-        <w:t xml:space="preserve"> </w:t>
-      </w:r>
-      <w:r>
-        <w:t>-</w:t>
+        <w:t>=</w:t>
+      </w:r>
+      <w:r>
+        <w:t>&lt;</w:t>
       </w:r>
       <w:proofErr w:type="spellStart"/>
       <w:r>
-        <w:t>clientId</w:t>
+        <w:t>userId</w:t>
       </w:r>
       <w:proofErr w:type="spellEnd"/>
       <w:r>
-        <w:t>=&lt;</w:t>
+        <w:t>/</w:t>
       </w:r>
       <w:proofErr w:type="spellStart"/>
       <w:r>
-        <w:t>clientId</w:t>
+        <w:t>userPrincipleName</w:t>
       </w:r>
       <w:proofErr w:type="spellEnd"/>
       <w:r>
         <w:t>&gt;</w:t>
       </w:r>
-      <w:r>
-        <w:t xml:space="preserve"> </w:t>
-      </w:r>
-      <w:r>
-        <w:t>-</w:t>
-      </w:r>
-      <w:proofErr w:type="spellStart"/>
-      <w:r>
-        <w:t>clientSecret</w:t>
-      </w:r>
-      <w:proofErr w:type="spellEnd"/>
-      <w:r>
-        <w:t>=&lt;</w:t>
-      </w:r>
-      <w:proofErr w:type="spellStart"/>
-      <w:r>
-        <w:t>clientSecret</w:t>
-      </w:r>
-      <w:proofErr w:type="spellEnd"/>
-      <w:r>
-        <w:t>&gt;</w:t>
-      </w:r>
-      <w:r>
-        <w:t xml:space="preserve"> </w:t>
-      </w:r>
-      <w:r>
-        <w:t>-</w:t>
-      </w:r>
-      <w:proofErr w:type="spellStart"/>
-      <w:r>
-        <w:t>tenantId</w:t>
-      </w:r>
-      <w:proofErr w:type="spellEnd"/>
-      <w:r>
-        <w:t>=&lt;</w:t>
-      </w:r>
-      <w:proofErr w:type="spellStart"/>
-      <w:r>
-        <w:t>tenantId</w:t>
-      </w:r>
-      <w:proofErr w:type="spellEnd"/>
-      <w:r>
-        <w:t>&gt;</w:t>
-      </w:r>
-      <w:r>
-        <w:t xml:space="preserve"> </w:t>
-      </w:r>
-      <w:r>
-        <w:t>-</w:t>
-      </w:r>
-      <w:proofErr w:type="spellStart"/>
-      <w:r>
-        <w:t>impersonateUser</w:t>
-      </w:r>
-      <w:proofErr w:type="spellEnd"/>
-      <w:r>
-        <w:t xml:space="preserve">=&lt;impersonate user </w:t>
-      </w:r>
-      <w:proofErr w:type="spellStart"/>
-      <w:r>
-        <w:t>emailId</w:t>
-      </w:r>
-      <w:proofErr w:type="spellEnd"/>
-      <w:r>
-        <w:t>&gt;</w:t>
-      </w:r>
-      <w:r>
-        <w:t xml:space="preserve"> </w:t>
-      </w:r>
-      <w:r>
-        <w:t>-</w:t>
-      </w:r>
-      <w:proofErr w:type="spellStart"/>
-      <w:r>
-        <w:t>jsonFile</w:t>
-      </w:r>
-      <w:proofErr w:type="spellEnd"/>
-      <w:r>
-        <w:t>=&lt;</w:t>
-      </w:r>
-      <w:proofErr w:type="spellStart"/>
-      <w:r>
-        <w:t>Json</w:t>
-      </w:r>
-      <w:proofErr w:type="spellEnd"/>
-      <w:r>
-        <w:t xml:space="preserve"> file path&gt;</w:t>
-      </w:r>
-      <w:bookmarkStart w:id="0" w:name="_GoBack"/>
-      <w:bookmarkEnd w:id="0"/>
     </w:p>
     <w:p>
       <w:pPr>
@@ -797,6 +969,7 @@
                 <w:sz w:val="24"/>
                 <w:szCs w:val="24"/>
               </w:rPr>
+              <w:lastRenderedPageBreak/>
               <w:t>RootCalendar</w:t>
             </w:r>
             <w:proofErr w:type="spellEnd"/>
@@ -1051,8 +1224,8 @@
       <w:pPr>
         <w:pStyle w:val="Heading2"/>
       </w:pPr>
-      <w:bookmarkStart w:id="1" w:name="_FoldersToCreate"/>
-      <w:bookmarkEnd w:id="1"/>
+      <w:bookmarkStart w:id="0" w:name="_FoldersToCreate"/>
+      <w:bookmarkEnd w:id="0"/>
       <w:proofErr w:type="spellStart"/>
       <w:r>
         <w:t>FoldersToCreate</w:t>
@@ -1488,8 +1661,8 @@
       <w:pPr>
         <w:pStyle w:val="Heading2"/>
       </w:pPr>
-      <w:bookmarkStart w:id="2" w:name="_MailsToCreate"/>
-      <w:bookmarkEnd w:id="2"/>
+      <w:bookmarkStart w:id="1" w:name="_MailsToCreate"/>
+      <w:bookmarkEnd w:id="1"/>
       <w:proofErr w:type="spellStart"/>
       <w:r>
         <w:t>MailsToCreate</w:t>
@@ -2054,8 +2227,8 @@
       <w:pPr>
         <w:pStyle w:val="Heading2"/>
       </w:pPr>
-      <w:bookmarkStart w:id="3" w:name="_AttachmentsToCreate"/>
-      <w:bookmarkEnd w:id="3"/>
+      <w:bookmarkStart w:id="2" w:name="_AttachmentsToCreate"/>
+      <w:bookmarkEnd w:id="2"/>
       <w:proofErr w:type="spellStart"/>
       <w:r>
         <w:t>AttachmentsToCreate</w:t>
@@ -2313,8 +2486,8 @@
       <w:pPr>
         <w:pStyle w:val="Heading2"/>
       </w:pPr>
-      <w:bookmarkStart w:id="4" w:name="_CalendarsToCreate"/>
-      <w:bookmarkEnd w:id="4"/>
+      <w:bookmarkStart w:id="3" w:name="_CalendarsToCreate"/>
+      <w:bookmarkEnd w:id="3"/>
       <w:proofErr w:type="spellStart"/>
       <w:r>
         <w:t>CalendarsToCreate</w:t>
@@ -2791,8 +2964,8 @@
       <w:pPr>
         <w:pStyle w:val="Heading2"/>
       </w:pPr>
-      <w:bookmarkStart w:id="5" w:name="_CalendarEventsToCreate"/>
-      <w:bookmarkEnd w:id="5"/>
+      <w:bookmarkStart w:id="4" w:name="_CalendarEventsToCreate"/>
+      <w:bookmarkEnd w:id="4"/>
       <w:proofErr w:type="spellStart"/>
       <w:r>
         <w:t>CalendarEventsToCreate</w:t>
@@ -3147,8 +3320,8 @@
       <w:pPr>
         <w:pStyle w:val="Heading2"/>
       </w:pPr>
-      <w:bookmarkStart w:id="6" w:name="_CalendarEventToCreate"/>
-      <w:bookmarkEnd w:id="6"/>
+      <w:bookmarkStart w:id="5" w:name="_CalendarEventToCreate"/>
+      <w:bookmarkEnd w:id="5"/>
       <w:proofErr w:type="spellStart"/>
       <w:r>
         <w:t>CalendarEventToCreate</w:t>
@@ -4001,8 +4174,8 @@
       <w:pPr>
         <w:pStyle w:val="Heading2"/>
       </w:pPr>
-      <w:bookmarkStart w:id="7" w:name="_RecurrenceToCreate"/>
-      <w:bookmarkEnd w:id="7"/>
+      <w:bookmarkStart w:id="6" w:name="_RecurrenceToCreate"/>
+      <w:bookmarkEnd w:id="6"/>
       <w:proofErr w:type="spellStart"/>
       <w:r>
         <w:t>RecurrenceToCreate</w:t>
@@ -4339,11 +4512,7 @@
         </w:tc>
       </w:tr>
     </w:tbl>
-    <w:p>
-      <w:pPr>
-        <w:pStyle w:val="Heading2"/>
-      </w:pPr>
-    </w:p>
+    <w:p/>
     <w:p>
       <w:pPr>
         <w:pStyle w:val="Heading2"/>
@@ -6608,6 +6777,555 @@
                 <w:szCs w:val="24"/>
               </w:rPr>
               <w:t>Day of the week, event need to be scheduled</w:t>
+            </w:r>
+          </w:p>
+        </w:tc>
+      </w:tr>
+    </w:tbl>
+    <w:p/>
+    <w:p>
+      <w:pPr>
+        <w:pStyle w:val="Heading2"/>
+      </w:pPr>
+      <w:proofErr w:type="spellStart"/>
+      <w:r>
+        <w:t>User</w:t>
+      </w:r>
+      <w:r>
+        <w:t>ToCreate</w:t>
+      </w:r>
+      <w:proofErr w:type="spellEnd"/>
+    </w:p>
+    <w:p>
+      <w:pPr>
+        <w:rPr>
+          <w:b/>
+          <w:sz w:val="24"/>
+          <w:szCs w:val="24"/>
+        </w:rPr>
+      </w:pPr>
+      <w:r>
+        <w:rPr>
+          <w:b/>
+          <w:sz w:val="24"/>
+          <w:szCs w:val="24"/>
+        </w:rPr>
+        <w:t>Properties</w:t>
+      </w:r>
+    </w:p>
+    <w:tbl>
+      <w:tblPr>
+        <w:tblStyle w:val="GridTable4-Accent3"/>
+        <w:tblW w:w="0" w:type="auto"/>
+        <w:tblLook w:val="04A0" w:firstRow="1" w:lastRow="0" w:firstColumn="1" w:lastColumn="0" w:noHBand="0" w:noVBand="1"/>
+      </w:tblPr>
+      <w:tblGrid>
+        <w:gridCol w:w="3166"/>
+        <w:gridCol w:w="2377"/>
+        <w:gridCol w:w="3807"/>
+      </w:tblGrid>
+      <w:tr>
+        <w:trPr>
+          <w:cnfStyle w:val="100000000000" w:firstRow="1" w:lastRow="0" w:firstColumn="0" w:lastColumn="0" w:oddVBand="0" w:evenVBand="0" w:oddHBand="0" w:evenHBand="0" w:firstRowFirstColumn="0" w:firstRowLastColumn="0" w:lastRowFirstColumn="0" w:lastRowLastColumn="0"/>
+        </w:trPr>
+        <w:tc>
+          <w:tcPr>
+            <w:cnfStyle w:val="001000000000" w:firstRow="0" w:lastRow="0" w:firstColumn="1" w:lastColumn="0" w:oddVBand="0" w:evenVBand="0" w:oddHBand="0" w:evenHBand="0" w:firstRowFirstColumn="0" w:firstRowLastColumn="0" w:lastRowFirstColumn="0" w:lastRowLastColumn="0"/>
+            <w:tcW w:w="3166" w:type="dxa"/>
+          </w:tcPr>
+          <w:p>
+            <w:pPr>
+              <w:rPr>
+                <w:b w:val="0"/>
+                <w:sz w:val="24"/>
+                <w:szCs w:val="24"/>
+              </w:rPr>
+            </w:pPr>
+            <w:r>
+              <w:rPr>
+                <w:b w:val="0"/>
+                <w:sz w:val="24"/>
+                <w:szCs w:val="24"/>
+              </w:rPr>
+              <w:t>Property</w:t>
+            </w:r>
+          </w:p>
+        </w:tc>
+        <w:tc>
+          <w:tcPr>
+            <w:tcW w:w="2377" w:type="dxa"/>
+          </w:tcPr>
+          <w:p>
+            <w:pPr>
+              <w:cnfStyle w:val="100000000000" w:firstRow="1" w:lastRow="0" w:firstColumn="0" w:lastColumn="0" w:oddVBand="0" w:evenVBand="0" w:oddHBand="0" w:evenHBand="0" w:firstRowFirstColumn="0" w:firstRowLastColumn="0" w:lastRowFirstColumn="0" w:lastRowLastColumn="0"/>
+              <w:rPr>
+                <w:b w:val="0"/>
+                <w:sz w:val="24"/>
+                <w:szCs w:val="24"/>
+              </w:rPr>
+            </w:pPr>
+            <w:r>
+              <w:rPr>
+                <w:b w:val="0"/>
+                <w:sz w:val="24"/>
+                <w:szCs w:val="24"/>
+              </w:rPr>
+              <w:t>Type</w:t>
+            </w:r>
+          </w:p>
+        </w:tc>
+        <w:tc>
+          <w:tcPr>
+            <w:tcW w:w="3807" w:type="dxa"/>
+          </w:tcPr>
+          <w:p>
+            <w:pPr>
+              <w:cnfStyle w:val="100000000000" w:firstRow="1" w:lastRow="0" w:firstColumn="0" w:lastColumn="0" w:oddVBand="0" w:evenVBand="0" w:oddHBand="0" w:evenHBand="0" w:firstRowFirstColumn="0" w:firstRowLastColumn="0" w:lastRowFirstColumn="0" w:lastRowLastColumn="0"/>
+              <w:rPr>
+                <w:b w:val="0"/>
+                <w:sz w:val="24"/>
+                <w:szCs w:val="24"/>
+              </w:rPr>
+            </w:pPr>
+            <w:r>
+              <w:rPr>
+                <w:b w:val="0"/>
+                <w:sz w:val="24"/>
+                <w:szCs w:val="24"/>
+              </w:rPr>
+              <w:t>Description</w:t>
+            </w:r>
+          </w:p>
+        </w:tc>
+      </w:tr>
+      <w:tr>
+        <w:trPr>
+          <w:cnfStyle w:val="000000100000" w:firstRow="0" w:lastRow="0" w:firstColumn="0" w:lastColumn="0" w:oddVBand="0" w:evenVBand="0" w:oddHBand="1" w:evenHBand="0" w:firstRowFirstColumn="0" w:firstRowLastColumn="0" w:lastRowFirstColumn="0" w:lastRowLastColumn="0"/>
+        </w:trPr>
+        <w:tc>
+          <w:tcPr>
+            <w:cnfStyle w:val="001000000000" w:firstRow="0" w:lastRow="0" w:firstColumn="1" w:lastColumn="0" w:oddVBand="0" w:evenVBand="0" w:oddHBand="0" w:evenHBand="0" w:firstRowFirstColumn="0" w:firstRowLastColumn="0" w:lastRowFirstColumn="0" w:lastRowLastColumn="0"/>
+            <w:tcW w:w="3166" w:type="dxa"/>
+          </w:tcPr>
+          <w:p>
+            <w:pPr>
+              <w:rPr>
+                <w:b w:val="0"/>
+                <w:sz w:val="24"/>
+                <w:szCs w:val="24"/>
+              </w:rPr>
+            </w:pPr>
+            <w:proofErr w:type="spellStart"/>
+            <w:r>
+              <w:rPr>
+                <w:b w:val="0"/>
+                <w:sz w:val="24"/>
+                <w:szCs w:val="24"/>
+              </w:rPr>
+              <w:t>DisplayName</w:t>
+            </w:r>
+            <w:proofErr w:type="spellEnd"/>
+          </w:p>
+        </w:tc>
+        <w:tc>
+          <w:tcPr>
+            <w:tcW w:w="2377" w:type="dxa"/>
+          </w:tcPr>
+          <w:p>
+            <w:pPr>
+              <w:cnfStyle w:val="000000100000" w:firstRow="0" w:lastRow="0" w:firstColumn="0" w:lastColumn="0" w:oddVBand="0" w:evenVBand="0" w:oddHBand="1" w:evenHBand="0" w:firstRowFirstColumn="0" w:firstRowLastColumn="0" w:lastRowFirstColumn="0" w:lastRowLastColumn="0"/>
+              <w:rPr>
+                <w:sz w:val="24"/>
+                <w:szCs w:val="24"/>
+              </w:rPr>
+            </w:pPr>
+            <w:r>
+              <w:rPr>
+                <w:sz w:val="24"/>
+                <w:szCs w:val="24"/>
+              </w:rPr>
+              <w:t>String</w:t>
+            </w:r>
+          </w:p>
+        </w:tc>
+        <w:tc>
+          <w:tcPr>
+            <w:tcW w:w="3807" w:type="dxa"/>
+          </w:tcPr>
+          <w:p>
+            <w:pPr>
+              <w:cnfStyle w:val="000000100000" w:firstRow="0" w:lastRow="0" w:firstColumn="0" w:lastColumn="0" w:oddVBand="0" w:evenVBand="0" w:oddHBand="1" w:evenHBand="0" w:firstRowFirstColumn="0" w:firstRowLastColumn="0" w:lastRowFirstColumn="0" w:lastRowLastColumn="0"/>
+              <w:rPr>
+                <w:sz w:val="24"/>
+                <w:szCs w:val="24"/>
+              </w:rPr>
+            </w:pPr>
+            <w:r>
+              <w:rPr>
+                <w:sz w:val="24"/>
+                <w:szCs w:val="24"/>
+              </w:rPr>
+              <w:t>The name to display in the address book for the user.</w:t>
+            </w:r>
+          </w:p>
+        </w:tc>
+        <w:bookmarkStart w:id="7" w:name="_GoBack"/>
+        <w:bookmarkEnd w:id="7"/>
+      </w:tr>
+      <w:tr>
+        <w:tc>
+          <w:tcPr>
+            <w:cnfStyle w:val="001000000000" w:firstRow="0" w:lastRow="0" w:firstColumn="1" w:lastColumn="0" w:oddVBand="0" w:evenVBand="0" w:oddHBand="0" w:evenHBand="0" w:firstRowFirstColumn="0" w:firstRowLastColumn="0" w:lastRowFirstColumn="0" w:lastRowLastColumn="0"/>
+            <w:tcW w:w="3166" w:type="dxa"/>
+          </w:tcPr>
+          <w:p>
+            <w:pPr>
+              <w:rPr>
+                <w:b w:val="0"/>
+                <w:sz w:val="24"/>
+                <w:szCs w:val="24"/>
+              </w:rPr>
+            </w:pPr>
+            <w:proofErr w:type="spellStart"/>
+            <w:r>
+              <w:rPr>
+                <w:b w:val="0"/>
+                <w:sz w:val="24"/>
+                <w:szCs w:val="24"/>
+              </w:rPr>
+              <w:t>MailNickName</w:t>
+            </w:r>
+            <w:proofErr w:type="spellEnd"/>
+          </w:p>
+        </w:tc>
+        <w:tc>
+          <w:tcPr>
+            <w:tcW w:w="2377" w:type="dxa"/>
+          </w:tcPr>
+          <w:p>
+            <w:pPr>
+              <w:cnfStyle w:val="000000000000" w:firstRow="0" w:lastRow="0" w:firstColumn="0" w:lastColumn="0" w:oddVBand="0" w:evenVBand="0" w:oddHBand="0" w:evenHBand="0" w:firstRowFirstColumn="0" w:firstRowLastColumn="0" w:lastRowFirstColumn="0" w:lastRowLastColumn="0"/>
+              <w:rPr>
+                <w:sz w:val="24"/>
+                <w:szCs w:val="24"/>
+              </w:rPr>
+            </w:pPr>
+            <w:r>
+              <w:rPr>
+                <w:sz w:val="24"/>
+                <w:szCs w:val="24"/>
+              </w:rPr>
+              <w:t>String</w:t>
+            </w:r>
+          </w:p>
+        </w:tc>
+        <w:tc>
+          <w:tcPr>
+            <w:tcW w:w="3807" w:type="dxa"/>
+          </w:tcPr>
+          <w:p>
+            <w:pPr>
+              <w:cnfStyle w:val="000000000000" w:firstRow="0" w:lastRow="0" w:firstColumn="0" w:lastColumn="0" w:oddVBand="0" w:evenVBand="0" w:oddHBand="0" w:evenHBand="0" w:firstRowFirstColumn="0" w:firstRowLastColumn="0" w:lastRowFirstColumn="0" w:lastRowLastColumn="0"/>
+              <w:rPr>
+                <w:sz w:val="24"/>
+                <w:szCs w:val="24"/>
+              </w:rPr>
+            </w:pPr>
+            <w:r>
+              <w:rPr>
+                <w:sz w:val="24"/>
+                <w:szCs w:val="24"/>
+              </w:rPr>
+              <w:t>The mail alias for the user.</w:t>
+            </w:r>
+          </w:p>
+        </w:tc>
+      </w:tr>
+      <w:tr>
+        <w:trPr>
+          <w:cnfStyle w:val="000000100000" w:firstRow="0" w:lastRow="0" w:firstColumn="0" w:lastColumn="0" w:oddVBand="0" w:evenVBand="0" w:oddHBand="1" w:evenHBand="0" w:firstRowFirstColumn="0" w:firstRowLastColumn="0" w:lastRowFirstColumn="0" w:lastRowLastColumn="0"/>
+        </w:trPr>
+        <w:tc>
+          <w:tcPr>
+            <w:cnfStyle w:val="001000000000" w:firstRow="0" w:lastRow="0" w:firstColumn="1" w:lastColumn="0" w:oddVBand="0" w:evenVBand="0" w:oddHBand="0" w:evenHBand="0" w:firstRowFirstColumn="0" w:firstRowLastColumn="0" w:lastRowFirstColumn="0" w:lastRowLastColumn="0"/>
+            <w:tcW w:w="3166" w:type="dxa"/>
+          </w:tcPr>
+          <w:p>
+            <w:pPr>
+              <w:rPr>
+                <w:b w:val="0"/>
+                <w:sz w:val="24"/>
+                <w:szCs w:val="24"/>
+              </w:rPr>
+            </w:pPr>
+            <w:proofErr w:type="spellStart"/>
+            <w:r>
+              <w:rPr>
+                <w:b w:val="0"/>
+                <w:sz w:val="24"/>
+                <w:szCs w:val="24"/>
+              </w:rPr>
+              <w:t>UserPrinicpleName</w:t>
+            </w:r>
+            <w:proofErr w:type="spellEnd"/>
+          </w:p>
+        </w:tc>
+        <w:tc>
+          <w:tcPr>
+            <w:tcW w:w="2377" w:type="dxa"/>
+          </w:tcPr>
+          <w:p>
+            <w:pPr>
+              <w:cnfStyle w:val="000000100000" w:firstRow="0" w:lastRow="0" w:firstColumn="0" w:lastColumn="0" w:oddVBand="0" w:evenVBand="0" w:oddHBand="1" w:evenHBand="0" w:firstRowFirstColumn="0" w:firstRowLastColumn="0" w:lastRowFirstColumn="0" w:lastRowLastColumn="0"/>
+              <w:rPr>
+                <w:sz w:val="24"/>
+                <w:szCs w:val="24"/>
+              </w:rPr>
+            </w:pPr>
+            <w:r>
+              <w:rPr>
+                <w:sz w:val="24"/>
+                <w:szCs w:val="24"/>
+              </w:rPr>
+              <w:t>String</w:t>
+            </w:r>
+          </w:p>
+        </w:tc>
+        <w:tc>
+          <w:tcPr>
+            <w:tcW w:w="3807" w:type="dxa"/>
+          </w:tcPr>
+          <w:p>
+            <w:pPr>
+              <w:cnfStyle w:val="000000100000" w:firstRow="0" w:lastRow="0" w:firstColumn="0" w:lastColumn="0" w:oddVBand="0" w:evenVBand="0" w:oddHBand="1" w:evenHBand="0" w:firstRowFirstColumn="0" w:firstRowLastColumn="0" w:lastRowFirstColumn="0" w:lastRowLastColumn="0"/>
+              <w:rPr>
+                <w:sz w:val="24"/>
+                <w:szCs w:val="24"/>
+              </w:rPr>
+            </w:pPr>
+            <w:r>
+              <w:rPr>
+                <w:sz w:val="24"/>
+                <w:szCs w:val="24"/>
+              </w:rPr>
+              <w:t>The user principal name (someuser@contoso.com).</w:t>
+            </w:r>
+          </w:p>
+        </w:tc>
+      </w:tr>
+      <w:tr>
+        <w:tc>
+          <w:tcPr>
+            <w:cnfStyle w:val="001000000000" w:firstRow="0" w:lastRow="0" w:firstColumn="1" w:lastColumn="0" w:oddVBand="0" w:evenVBand="0" w:oddHBand="0" w:evenHBand="0" w:firstRowFirstColumn="0" w:firstRowLastColumn="0" w:lastRowFirstColumn="0" w:lastRowLastColumn="0"/>
+            <w:tcW w:w="3166" w:type="dxa"/>
+          </w:tcPr>
+          <w:p>
+            <w:pPr>
+              <w:rPr>
+                <w:b w:val="0"/>
+                <w:sz w:val="24"/>
+                <w:szCs w:val="24"/>
+              </w:rPr>
+            </w:pPr>
+            <w:r>
+              <w:rPr>
+                <w:b w:val="0"/>
+                <w:sz w:val="24"/>
+                <w:szCs w:val="24"/>
+              </w:rPr>
+              <w:t>Password</w:t>
+            </w:r>
+          </w:p>
+        </w:tc>
+        <w:tc>
+          <w:tcPr>
+            <w:tcW w:w="2377" w:type="dxa"/>
+          </w:tcPr>
+          <w:p>
+            <w:pPr>
+              <w:cnfStyle w:val="000000000000" w:firstRow="0" w:lastRow="0" w:firstColumn="0" w:lastColumn="0" w:oddVBand="0" w:evenVBand="0" w:oddHBand="0" w:evenHBand="0" w:firstRowFirstColumn="0" w:firstRowLastColumn="0" w:lastRowFirstColumn="0" w:lastRowLastColumn="0"/>
+              <w:rPr>
+                <w:sz w:val="24"/>
+                <w:szCs w:val="24"/>
+              </w:rPr>
+            </w:pPr>
+            <w:r>
+              <w:rPr>
+                <w:sz w:val="24"/>
+                <w:szCs w:val="24"/>
+              </w:rPr>
+              <w:t>String</w:t>
+            </w:r>
+          </w:p>
+        </w:tc>
+        <w:tc>
+          <w:tcPr>
+            <w:tcW w:w="3807" w:type="dxa"/>
+          </w:tcPr>
+          <w:p>
+            <w:pPr>
+              <w:cnfStyle w:val="000000000000" w:firstRow="0" w:lastRow="0" w:firstColumn="0" w:lastColumn="0" w:oddVBand="0" w:evenVBand="0" w:oddHBand="0" w:evenHBand="0" w:firstRowFirstColumn="0" w:firstRowLastColumn="0" w:lastRowFirstColumn="0" w:lastRowLastColumn="0"/>
+              <w:rPr>
+                <w:sz w:val="24"/>
+                <w:szCs w:val="24"/>
+              </w:rPr>
+            </w:pPr>
+            <w:r>
+              <w:rPr>
+                <w:sz w:val="24"/>
+                <w:szCs w:val="24"/>
+              </w:rPr>
+              <w:t>The password profile for the user.</w:t>
+            </w:r>
+          </w:p>
+        </w:tc>
+      </w:tr>
+      <w:tr>
+        <w:trPr>
+          <w:cnfStyle w:val="000000100000" w:firstRow="0" w:lastRow="0" w:firstColumn="0" w:lastColumn="0" w:oddVBand="0" w:evenVBand="0" w:oddHBand="1" w:evenHBand="0" w:firstRowFirstColumn="0" w:firstRowLastColumn="0" w:lastRowFirstColumn="0" w:lastRowLastColumn="0"/>
+        </w:trPr>
+        <w:tc>
+          <w:tcPr>
+            <w:cnfStyle w:val="001000000000" w:firstRow="0" w:lastRow="0" w:firstColumn="1" w:lastColumn="0" w:oddVBand="0" w:evenVBand="0" w:oddHBand="0" w:evenHBand="0" w:firstRowFirstColumn="0" w:firstRowLastColumn="0" w:lastRowFirstColumn="0" w:lastRowLastColumn="0"/>
+            <w:tcW w:w="3166" w:type="dxa"/>
+          </w:tcPr>
+          <w:p>
+            <w:pPr>
+              <w:rPr>
+                <w:b w:val="0"/>
+                <w:sz w:val="24"/>
+                <w:szCs w:val="24"/>
+              </w:rPr>
+            </w:pPr>
+            <w:proofErr w:type="spellStart"/>
+            <w:r>
+              <w:rPr>
+                <w:b w:val="0"/>
+                <w:sz w:val="24"/>
+                <w:szCs w:val="24"/>
+              </w:rPr>
+              <w:t>UsageLocation</w:t>
+            </w:r>
+            <w:proofErr w:type="spellEnd"/>
+          </w:p>
+        </w:tc>
+        <w:tc>
+          <w:tcPr>
+            <w:tcW w:w="2377" w:type="dxa"/>
+          </w:tcPr>
+          <w:p>
+            <w:pPr>
+              <w:cnfStyle w:val="000000100000" w:firstRow="0" w:lastRow="0" w:firstColumn="0" w:lastColumn="0" w:oddVBand="0" w:evenVBand="0" w:oddHBand="1" w:evenHBand="0" w:firstRowFirstColumn="0" w:firstRowLastColumn="0" w:lastRowFirstColumn="0" w:lastRowLastColumn="0"/>
+              <w:rPr>
+                <w:sz w:val="24"/>
+                <w:szCs w:val="24"/>
+              </w:rPr>
+            </w:pPr>
+            <w:r>
+              <w:rPr>
+                <w:sz w:val="24"/>
+                <w:szCs w:val="24"/>
+              </w:rPr>
+              <w:t>String</w:t>
+            </w:r>
+          </w:p>
+        </w:tc>
+        <w:tc>
+          <w:tcPr>
+            <w:tcW w:w="3807" w:type="dxa"/>
+          </w:tcPr>
+          <w:p>
+            <w:pPr>
+              <w:cnfStyle w:val="000000100000" w:firstRow="0" w:lastRow="0" w:firstColumn="0" w:lastColumn="0" w:oddVBand="0" w:evenVBand="0" w:oddHBand="1" w:evenHBand="0" w:firstRowFirstColumn="0" w:firstRowLastColumn="0" w:lastRowFirstColumn="0" w:lastRowLastColumn="0"/>
+              <w:rPr>
+                <w:sz w:val="24"/>
+                <w:szCs w:val="24"/>
+              </w:rPr>
+            </w:pPr>
+            <w:r>
+              <w:rPr>
+                <w:sz w:val="24"/>
+                <w:szCs w:val="24"/>
+              </w:rPr>
+              <w:t xml:space="preserve">A two letter country code (ISO standard 3166). Required for users that will be assigned licenses due to legal requirement to check for availability of services in countries. Examples include: "US", "JP", and "GB". Not </w:t>
+            </w:r>
+            <w:proofErr w:type="spellStart"/>
+            <w:r>
+              <w:rPr>
+                <w:sz w:val="24"/>
+                <w:szCs w:val="24"/>
+              </w:rPr>
+              <w:t>nullable</w:t>
+            </w:r>
+            <w:proofErr w:type="spellEnd"/>
+          </w:p>
+        </w:tc>
+      </w:tr>
+      <w:tr>
+        <w:tc>
+          <w:tcPr>
+            <w:cnfStyle w:val="001000000000" w:firstRow="0" w:lastRow="0" w:firstColumn="1" w:lastColumn="0" w:oddVBand="0" w:evenVBand="0" w:oddHBand="0" w:evenHBand="0" w:firstRowFirstColumn="0" w:firstRowLastColumn="0" w:lastRowFirstColumn="0" w:lastRowLastColumn="0"/>
+            <w:tcW w:w="3166" w:type="dxa"/>
+          </w:tcPr>
+          <w:p>
+            <w:pPr>
+              <w:rPr>
+                <w:b w:val="0"/>
+                <w:sz w:val="24"/>
+                <w:szCs w:val="24"/>
+              </w:rPr>
+            </w:pPr>
+            <w:proofErr w:type="spellStart"/>
+            <w:r>
+              <w:rPr>
+                <w:b w:val="0"/>
+                <w:sz w:val="24"/>
+                <w:szCs w:val="24"/>
+              </w:rPr>
+              <w:t>LicenseSkuId</w:t>
+            </w:r>
+            <w:proofErr w:type="spellEnd"/>
+          </w:p>
+        </w:tc>
+        <w:tc>
+          <w:tcPr>
+            <w:tcW w:w="2377" w:type="dxa"/>
+          </w:tcPr>
+          <w:p>
+            <w:pPr>
+              <w:cnfStyle w:val="000000000000" w:firstRow="0" w:lastRow="0" w:firstColumn="0" w:lastColumn="0" w:oddVBand="0" w:evenVBand="0" w:oddHBand="0" w:evenHBand="0" w:firstRowFirstColumn="0" w:firstRowLastColumn="0" w:lastRowFirstColumn="0" w:lastRowLastColumn="0"/>
+              <w:rPr>
+                <w:sz w:val="24"/>
+                <w:szCs w:val="24"/>
+              </w:rPr>
+            </w:pPr>
+            <w:r>
+              <w:rPr>
+                <w:sz w:val="24"/>
+                <w:szCs w:val="24"/>
+              </w:rPr>
+              <w:t>String</w:t>
+            </w:r>
+          </w:p>
+        </w:tc>
+        <w:tc>
+          <w:tcPr>
+            <w:tcW w:w="3807" w:type="dxa"/>
+          </w:tcPr>
+          <w:p>
+            <w:pPr>
+              <w:cnfStyle w:val="000000000000" w:firstRow="0" w:lastRow="0" w:firstColumn="0" w:lastColumn="0" w:oddVBand="0" w:evenVBand="0" w:oddHBand="0" w:evenHBand="0" w:firstRowFirstColumn="0" w:firstRowLastColumn="0" w:lastRowFirstColumn="0" w:lastRowLastColumn="0"/>
+              <w:rPr>
+                <w:sz w:val="24"/>
+                <w:szCs w:val="24"/>
+              </w:rPr>
+            </w:pPr>
+            <w:r>
+              <w:rPr>
+                <w:sz w:val="24"/>
+                <w:szCs w:val="24"/>
+              </w:rPr>
+              <w:t>The unique identifier for the SKU</w:t>
             </w:r>
           </w:p>
         </w:tc>

</xml_diff>